<commit_message>
plots for ex 3.7
</commit_message>
<xml_diff>
--- a/doc/Solutions to Exercises from Absorption Chillers and Heat Pumps - Chap 3.docx
+++ b/doc/Solutions to Exercises from Absorption Chillers and Heat Pumps - Chap 3.docx
@@ -10532,7 +10532,13 @@
         <w:t xml:space="preserve">To understand the comment, we must realize the implicit assumption in the chapter. </w:t>
       </w:r>
       <w:r>
-        <w:t xml:space="preserve">Explicitly, it is that lithium bromide remains in solution, so that vapor in a lithium bromide and water mixture is only water. Then recall that to maintain equilibrium between two phases, pressure, temperature, and chemical potential must match. </w:t>
+        <w:t>Explicitly, it is that lithium bromide remains in solution, so that vapor in a lithium bromide and water mixture is only water. Then recall that to maintain equilibrium between two phases, pressure, temperature, and chemical potential must match</w:t>
+      </w:r>
+      <w:r>
+        <w:t xml:space="preserve"> (equations 3.58 to 3.60)</w:t>
+      </w:r>
+      <w:r>
+        <w:t xml:space="preserve">. </w:t>
       </w:r>
       <w:r>
         <w:t xml:space="preserve">Let’s call the water component 2. </w:t>
@@ -10648,13 +10654,7 @@
                 <w:rPr>
                   <w:rFonts w:ascii="Cambria Math" w:hAnsi="Cambria Math"/>
                 </w:rPr>
-                <m:t>2,</m:t>
-              </m:r>
-              <m:r>
-                <w:rPr>
-                  <w:rFonts w:ascii="Cambria Math" w:hAnsi="Cambria Math"/>
-                </w:rPr>
-                <m:t>vapor</m:t>
+                <m:t>2,vapor</m:t>
               </m:r>
             </m:sub>
           </m:sSub>
@@ -10686,13 +10686,7 @@
                 <w:rPr>
                   <w:rFonts w:ascii="Cambria Math" w:hAnsi="Cambria Math"/>
                 </w:rPr>
-                <m:t>sat vapor,</m:t>
-              </m:r>
-              <m:r>
-                <w:rPr>
-                  <w:rFonts w:ascii="Cambria Math" w:hAnsi="Cambria Math"/>
-                </w:rPr>
-                <m:t>water</m:t>
+                <m:t>sat vapor,water</m:t>
               </m:r>
             </m:sub>
           </m:sSub>
@@ -10832,12 +10826,7 @@
         <w:t>,</w:t>
       </w:r>
       <w:r>
-        <w:t xml:space="preserve"> sta</w:t>
-      </w:r>
-      <w:bookmarkStart w:id="0" w:name="_GoBack"/>
-      <w:bookmarkEnd w:id="0"/>
-      <w:r>
-        <w:t>rt with its representation as</w:t>
+        <w:t xml:space="preserve"> start with its representation as</w:t>
       </w:r>
       <w:r>
         <w:t xml:space="preserve"> equation 3.24</w:t>
@@ -10987,6 +10976,7 @@
       </m:oMathPara>
     </w:p>
     <w:p>
+      <w:proofErr w:type="gramStart"/>
       <w:r>
         <w:t xml:space="preserve">Now </w:t>
       </w:r>
@@ -10999,12 +10989,578 @@
         </m:r>
       </m:oMath>
       <w:r>
-        <w:t xml:space="preserve"> can be computed from property lookups for the liquid aqueous lithium bromide and for the </w:t>
-      </w:r>
+        <w:t xml:space="preserve"> can be computed from property lookups </w:t>
+      </w:r>
+      <w:r>
+        <w:t xml:space="preserve">both </w:t>
+      </w:r>
+      <w:r>
+        <w:t xml:space="preserve">for the liquid aqueous lithium bromide and for the </w:t>
+      </w:r>
+      <w:r>
+        <w:t>water vapor.</w:t>
+      </w:r>
+      <w:proofErr w:type="gramEnd"/>
+      <w:r>
+        <w:t xml:space="preserve"> So to compute the chemical potential of lithium bromide component, rearrange as</w:t>
+      </w:r>
+    </w:p>
+    <w:p>
+      <m:oMathPara>
+        <m:oMath>
+          <m:sSub>
+            <m:sSubPr>
+              <m:ctrlPr>
+                <w:rPr>
+                  <w:rFonts w:ascii="Cambria Math" w:hAnsi="Cambria Math"/>
+                  <w:i/>
+                </w:rPr>
+              </m:ctrlPr>
+            </m:sSubPr>
+            <m:e>
+              <m:r>
+                <w:rPr>
+                  <w:rFonts w:ascii="Cambria Math" w:hAnsi="Cambria Math"/>
+                </w:rPr>
+                <m:t>μ</m:t>
+              </m:r>
+            </m:e>
+            <m:sub>
+              <m:r>
+                <w:rPr>
+                  <w:rFonts w:ascii="Cambria Math" w:hAnsi="Cambria Math"/>
+                </w:rPr>
+                <m:t>1</m:t>
+              </m:r>
+            </m:sub>
+          </m:sSub>
+          <m:r>
+            <w:rPr>
+              <w:rFonts w:ascii="Cambria Math" w:hAnsi="Cambria Math"/>
+            </w:rPr>
+            <m:t>=</m:t>
+          </m:r>
+          <m:f>
+            <m:fPr>
+              <m:ctrlPr>
+                <w:rPr>
+                  <w:rFonts w:ascii="Cambria Math" w:hAnsi="Cambria Math"/>
+                  <w:i/>
+                </w:rPr>
+              </m:ctrlPr>
+            </m:fPr>
+            <m:num>
+              <m:r>
+                <w:rPr>
+                  <w:rFonts w:ascii="Cambria Math" w:hAnsi="Cambria Math"/>
+                </w:rPr>
+                <m:t>1</m:t>
+              </m:r>
+            </m:num>
+            <m:den>
+              <m:sSub>
+                <m:sSubPr>
+                  <m:ctrlPr>
+                    <w:rPr>
+                      <w:rFonts w:ascii="Cambria Math" w:hAnsi="Cambria Math"/>
+                      <w:i/>
+                    </w:rPr>
+                  </m:ctrlPr>
+                </m:sSubPr>
+                <m:e>
+                  <m:r>
+                    <w:rPr>
+                      <w:rFonts w:ascii="Cambria Math" w:hAnsi="Cambria Math"/>
+                    </w:rPr>
+                    <m:t>x</m:t>
+                  </m:r>
+                </m:e>
+                <m:sub>
+                  <m:r>
+                    <w:rPr>
+                      <w:rFonts w:ascii="Cambria Math" w:hAnsi="Cambria Math"/>
+                    </w:rPr>
+                    <m:t>1</m:t>
+                  </m:r>
+                </m:sub>
+              </m:sSub>
+            </m:den>
+          </m:f>
+          <m:d>
+            <m:dPr>
+              <m:ctrlPr>
+                <w:rPr>
+                  <w:rFonts w:ascii="Cambria Math" w:hAnsi="Cambria Math"/>
+                  <w:i/>
+                </w:rPr>
+              </m:ctrlPr>
+            </m:dPr>
+            <m:e>
+              <m:r>
+                <w:rPr>
+                  <w:rFonts w:ascii="Cambria Math" w:hAnsi="Cambria Math"/>
+                </w:rPr>
+                <m:t>g-</m:t>
+              </m:r>
+              <m:d>
+                <m:dPr>
+                  <m:ctrlPr>
+                    <w:rPr>
+                      <w:rFonts w:ascii="Cambria Math" w:hAnsi="Cambria Math"/>
+                      <w:i/>
+                    </w:rPr>
+                  </m:ctrlPr>
+                </m:dPr>
+                <m:e>
+                  <m:r>
+                    <w:rPr>
+                      <w:rFonts w:ascii="Cambria Math" w:hAnsi="Cambria Math"/>
+                    </w:rPr>
+                    <m:t>1-</m:t>
+                  </m:r>
+                  <m:sSub>
+                    <m:sSubPr>
+                      <m:ctrlPr>
+                        <w:rPr>
+                          <w:rFonts w:ascii="Cambria Math" w:hAnsi="Cambria Math"/>
+                          <w:i/>
+                        </w:rPr>
+                      </m:ctrlPr>
+                    </m:sSubPr>
+                    <m:e>
+                      <m:r>
+                        <w:rPr>
+                          <w:rFonts w:ascii="Cambria Math" w:hAnsi="Cambria Math"/>
+                        </w:rPr>
+                        <m:t>x</m:t>
+                      </m:r>
+                    </m:e>
+                    <m:sub>
+                      <m:r>
+                        <w:rPr>
+                          <w:rFonts w:ascii="Cambria Math" w:hAnsi="Cambria Math"/>
+                        </w:rPr>
+                        <m:t>1</m:t>
+                      </m:r>
+                    </m:sub>
+                  </m:sSub>
+                </m:e>
+              </m:d>
+              <m:sSub>
+                <m:sSubPr>
+                  <m:ctrlPr>
+                    <w:rPr>
+                      <w:rFonts w:ascii="Cambria Math" w:hAnsi="Cambria Math"/>
+                      <w:i/>
+                    </w:rPr>
+                  </m:ctrlPr>
+                </m:sSubPr>
+                <m:e>
+                  <m:r>
+                    <w:rPr>
+                      <w:rFonts w:ascii="Cambria Math" w:hAnsi="Cambria Math"/>
+                    </w:rPr>
+                    <m:t>μ</m:t>
+                  </m:r>
+                </m:e>
+                <m:sub>
+                  <m:r>
+                    <w:rPr>
+                      <w:rFonts w:ascii="Cambria Math" w:hAnsi="Cambria Math"/>
+                    </w:rPr>
+                    <m:t>2</m:t>
+                  </m:r>
+                </m:sub>
+              </m:sSub>
+            </m:e>
+          </m:d>
+          <m:r>
+            <w:rPr>
+              <w:rFonts w:ascii="Cambria Math" w:hAnsi="Cambria Math"/>
+            </w:rPr>
+            <m:t>.</m:t>
+          </m:r>
+        </m:oMath>
+      </m:oMathPara>
+    </w:p>
+    <w:p>
+      <w:r>
+        <w:lastRenderedPageBreak/>
+        <w:t>For fun let’s also compute some values.</w:t>
+      </w:r>
+    </w:p>
+    <w:p>
+      <w:r>
+        <w:rPr>
+          <w:noProof/>
+        </w:rPr>
+        <w:drawing>
+          <wp:inline distT="0" distB="0" distL="0" distR="0">
+            <wp:extent cx="4038600" cy="3028950"/>
+            <wp:effectExtent l="0" t="0" r="0" b="0"/>
+            <wp:docPr id="1" name="Picture 1"/>
+            <wp:cNvGraphicFramePr>
+              <a:graphicFrameLocks xmlns:a="http://schemas.openxmlformats.org/drawingml/2006/main" noChangeAspect="1"/>
+            </wp:cNvGraphicFramePr>
+            <a:graphic xmlns:a="http://schemas.openxmlformats.org/drawingml/2006/main">
+              <a:graphicData uri="http://schemas.openxmlformats.org/drawingml/2006/picture">
+                <pic:pic xmlns:pic="http://schemas.openxmlformats.org/drawingml/2006/picture">
+                  <pic:nvPicPr>
+                    <pic:cNvPr id="0" name="hw3_7.py.figure1.png"/>
+                    <pic:cNvPicPr/>
+                  </pic:nvPicPr>
+                  <pic:blipFill>
+                    <a:blip r:embed="rId9">
+                      <a:extLst>
+                        <a:ext uri="{28A0092B-C50C-407E-A947-70E740481C1C}">
+                          <a14:useLocalDpi xmlns:a14="http://schemas.microsoft.com/office/drawing/2010/main" val="0"/>
+                        </a:ext>
+                      </a:extLst>
+                    </a:blip>
+                    <a:stretch>
+                      <a:fillRect/>
+                    </a:stretch>
+                  </pic:blipFill>
+                  <pic:spPr>
+                    <a:xfrm>
+                      <a:off x="0" y="0"/>
+                      <a:ext cx="4038600" cy="3028950"/>
+                    </a:xfrm>
+                    <a:prstGeom prst="rect">
+                      <a:avLst/>
+                    </a:prstGeom>
+                  </pic:spPr>
+                </pic:pic>
+              </a:graphicData>
+            </a:graphic>
+          </wp:inline>
+        </w:drawing>
+      </w:r>
+    </w:p>
+    <w:p>
+      <w:r>
+        <w:t xml:space="preserve">To do: the functions for g = h – </w:t>
+      </w:r>
+      <w:proofErr w:type="spellStart"/>
+      <w:r>
+        <w:t>Ts</w:t>
+      </w:r>
+      <w:proofErr w:type="spellEnd"/>
+      <w:r>
+        <w:t xml:space="preserve"> may not be applying to the liquid, but to the equilibrium including the vapor. So we cannot really tell if the answer is correct…</w:t>
+      </w:r>
+    </w:p>
+    <w:p>
+      <w:pPr>
+        <w:pStyle w:val="Heading2"/>
+      </w:pPr>
+      <w:r>
+        <w:t>3.8 Specific heats at constant pressure</w:t>
+      </w:r>
+    </w:p>
+    <w:p>
+      <w:r>
+        <w:t xml:space="preserve">The requested function is already included in the available library functions for aqueous lithium bromide. For ammonia-water mixtures, it is simplest to use the form of equation 3.44 directly. We can use a simple forward difference formula for the derivative </w:t>
+      </w:r>
+      <w:proofErr w:type="spellStart"/>
+      <w:r>
+        <w:t>wrt</w:t>
+      </w:r>
+      <w:proofErr w:type="spellEnd"/>
+      <w:r>
+        <w:t xml:space="preserve"> temperature.</w:t>
+      </w:r>
+    </w:p>
+    <w:p>
+      <w:r>
+        <w:t>3.9</w:t>
+      </w:r>
+      <w:r>
+        <w:t>.</w:t>
+      </w:r>
+      <w:r>
+        <w:t xml:space="preserve"> </w:t>
+      </w:r>
+      <w:r>
+        <w:t>Evaluate exercise 3.7</w:t>
+      </w:r>
+    </w:p>
+    <w:p>
+      <w:r>
+        <w:t>See exercise 3.7. Maybe identify what mass fraction corresponds to this pressure.</w:t>
+      </w:r>
+    </w:p>
+    <w:p>
+      <w:r>
+        <w:t xml:space="preserve">3.10. </w:t>
+      </w:r>
+      <w:r>
+        <w:t>Evaluate exercise 3.7</w:t>
+      </w:r>
+    </w:p>
+    <w:p>
+      <w:r>
+        <w:t>Now this is getting stupid.</w:t>
+      </w:r>
+    </w:p>
+    <w:p>
+      <w:pPr>
+        <w:pStyle w:val="Heading2"/>
+      </w:pPr>
+      <w:r>
+        <w:t>3.11. Thermodynamic consistency</w:t>
+      </w:r>
+    </w:p>
+    <w:p>
+      <w:pPr>
+        <w:pStyle w:val="Heading3"/>
+      </w:pPr>
+      <w:r>
+        <w:t xml:space="preserve">a. Ammonia-water at 100 </w:t>
+      </w:r>
+      <w:proofErr w:type="spellStart"/>
+      <w:r>
+        <w:t>deg</w:t>
+      </w:r>
+      <w:proofErr w:type="spellEnd"/>
+      <w:r>
+        <w:t xml:space="preserve"> C, 10 </w:t>
+      </w:r>
+      <w:proofErr w:type="gramStart"/>
+      <w:r>
+        <w:t>bar</w:t>
+      </w:r>
+      <w:proofErr w:type="gramEnd"/>
+      <w:r>
+        <w:t xml:space="preserve">, and 0.5 mass fraction to 120 </w:t>
+      </w:r>
+      <w:proofErr w:type="spellStart"/>
+      <w:r>
+        <w:t>deg</w:t>
+      </w:r>
+      <w:proofErr w:type="spellEnd"/>
+      <w:r>
+        <w:t xml:space="preserve"> C, 11 bar, and 0.5 mass fraction.</w:t>
+      </w:r>
+    </w:p>
+    <w:p>
+      <w:r>
+        <w:t>Some results</w:t>
+      </w:r>
+    </w:p>
+    <w:p>
+      <w:pPr>
+        <w:pStyle w:val="Heading3"/>
+      </w:pPr>
+      <w:r>
+        <w:t xml:space="preserve">b. Aqueous lithium bromide from 100 </w:t>
+      </w:r>
+      <w:proofErr w:type="spellStart"/>
+      <w:r>
+        <w:t>deg</w:t>
+      </w:r>
+      <w:proofErr w:type="spellEnd"/>
+      <w:r>
+        <w:t xml:space="preserve"> C, 1 kPa, 0.6 mass </w:t>
+      </w:r>
+      <w:proofErr w:type="gramStart"/>
+      <w:r>
+        <w:t>fraction</w:t>
+      </w:r>
+      <w:proofErr w:type="gramEnd"/>
+      <w:r>
+        <w:t xml:space="preserve"> </w:t>
+      </w:r>
+      <w:proofErr w:type="spellStart"/>
+      <w:r>
+        <w:t>LiBr</w:t>
+      </w:r>
+      <w:proofErr w:type="spellEnd"/>
+      <w:r>
+        <w:t xml:space="preserve"> to 120 </w:t>
+      </w:r>
+      <w:proofErr w:type="spellStart"/>
+      <w:r>
+        <w:t>deg</w:t>
+      </w:r>
+      <w:proofErr w:type="spellEnd"/>
+      <w:r>
+        <w:t xml:space="preserve"> C, 2 kPa, 0.6 mass fraction.</w:t>
+      </w:r>
+    </w:p>
+    <w:p>
+      <w:r>
+        <w:t>Some results</w:t>
+      </w:r>
+    </w:p>
+    <w:p>
+      <w:pPr>
+        <w:pStyle w:val="Heading2"/>
+      </w:pPr>
+      <w:r>
+        <w:lastRenderedPageBreak/>
+        <w:t>3.12 Enthalpy-mass fraction for water/</w:t>
+      </w:r>
+      <w:proofErr w:type="spellStart"/>
+      <w:r>
+        <w:t>LiBr</w:t>
+      </w:r>
+      <w:proofErr w:type="spellEnd"/>
+      <w:r>
+        <w:t xml:space="preserve"> (</w:t>
+      </w:r>
+      <w:proofErr w:type="spellStart"/>
+      <w:r>
+        <w:t>cf</w:t>
+      </w:r>
+      <w:proofErr w:type="spellEnd"/>
+      <w:r>
+        <w:t xml:space="preserve"> fig 3.10)</w:t>
+      </w:r>
+    </w:p>
+    <w:p>
+      <w:r>
+        <w:t>Some results</w:t>
+      </w:r>
+    </w:p>
+    <w:p>
+      <w:pPr>
+        <w:pStyle w:val="Heading2"/>
+      </w:pPr>
+      <w:r>
+        <w:t>3.13 Pressure-temperature-mass fraction for water/</w:t>
+      </w:r>
+      <w:proofErr w:type="spellStart"/>
+      <w:r>
+        <w:t>LiBr</w:t>
+      </w:r>
+      <w:proofErr w:type="spellEnd"/>
+      <w:r>
+        <w:t xml:space="preserve"> (</w:t>
+      </w:r>
+      <w:proofErr w:type="spellStart"/>
+      <w:r>
+        <w:t>cf</w:t>
+      </w:r>
+      <w:proofErr w:type="spellEnd"/>
+      <w:r>
+        <w:t xml:space="preserve"> </w:t>
+      </w:r>
+      <w:r>
+        <w:t>fig 3.18</w:t>
+      </w:r>
+      <w:r>
+        <w:t>)</w:t>
+      </w:r>
+    </w:p>
+    <w:p>
+      <w:r>
+        <w:t>Some results</w:t>
+      </w:r>
+    </w:p>
+    <w:p>
+      <w:pPr>
+        <w:pStyle w:val="Heading2"/>
+      </w:pPr>
+      <w:r>
+        <w:t>3.14 Enthalpy-mass fraction for ammonia/water</w:t>
+      </w:r>
+      <w:r>
+        <w:t xml:space="preserve"> (</w:t>
+      </w:r>
+      <w:proofErr w:type="spellStart"/>
+      <w:r>
+        <w:t>cf</w:t>
+      </w:r>
+      <w:proofErr w:type="spellEnd"/>
+      <w:r>
+        <w:t xml:space="preserve"> fig 3.11)</w:t>
+      </w:r>
+    </w:p>
+    <w:p>
+      <w:r>
+        <w:t>Some results</w:t>
+      </w:r>
+    </w:p>
+    <w:p>
+      <w:pPr>
+        <w:pStyle w:val="Heading2"/>
+      </w:pPr>
+      <w:r>
+        <w:t>3.15 Pressure-temperature-mass fraction for ammonia/water</w:t>
+      </w:r>
+      <w:r>
+        <w:t xml:space="preserve"> (</w:t>
+      </w:r>
+      <w:proofErr w:type="spellStart"/>
+      <w:r>
+        <w:t>cf</w:t>
+      </w:r>
+      <w:proofErr w:type="spellEnd"/>
+      <w:r>
+        <w:t xml:space="preserve"> fig. 3.19)</w:t>
+      </w:r>
+    </w:p>
+    <w:p>
+      <w:r>
+        <w:t>Some results</w:t>
+      </w:r>
+    </w:p>
+    <w:p>
+      <w:pPr>
+        <w:pStyle w:val="Heading2"/>
+      </w:pPr>
+      <w:r>
+        <w:t xml:space="preserve">3.16 Custom exercise: Derive </w:t>
+      </w:r>
+      <w:proofErr w:type="spellStart"/>
+      <w:r>
+        <w:t>eqn</w:t>
+      </w:r>
+      <w:proofErr w:type="spellEnd"/>
+      <w:r>
+        <w:t xml:space="preserve"> 3.33</w:t>
+      </w:r>
+    </w:p>
+    <w:p>
+      <w:r>
+        <w:t>Some results</w:t>
+      </w:r>
+    </w:p>
+    <w:p>
+      <w:pPr>
+        <w:pStyle w:val="Heading2"/>
+      </w:pPr>
+      <w:r>
+        <w:t xml:space="preserve">3.17 </w:t>
+      </w:r>
+      <w:r>
+        <w:t xml:space="preserve">Custom exercise: </w:t>
+      </w:r>
+      <w:r>
+        <w:t xml:space="preserve">Derive </w:t>
+      </w:r>
+      <w:proofErr w:type="spellStart"/>
+      <w:r>
+        <w:t>eqn</w:t>
+      </w:r>
+      <w:proofErr w:type="spellEnd"/>
+      <w:r>
+        <w:t xml:space="preserve"> 3.51 (see answer for exercise 3.4)</w:t>
+      </w:r>
+    </w:p>
+    <w:p>
+      <w:r>
+        <w:t>Some results</w:t>
+      </w:r>
+    </w:p>
+    <w:p>
+      <w:bookmarkStart w:id="0" w:name="_GoBack"/>
+      <w:bookmarkEnd w:id="0"/>
     </w:p>
     <w:sectPr>
-      <w:headerReference w:type="default" r:id="rId9"/>
-      <w:footerReference w:type="default" r:id="rId10"/>
+      <w:headerReference w:type="default" r:id="rId10"/>
+      <w:footerReference w:type="default" r:id="rId11"/>
       <w:pgSz w:w="12240" w:h="15840"/>
       <w:pgMar w:top="1440" w:right="1440" w:bottom="1440" w:left="1440" w:header="720" w:footer="720" w:gutter="0"/>
       <w:cols w:space="720"/>
@@ -11111,7 +11667,7 @@
       <w:rPr>
         <w:noProof/>
       </w:rPr>
-      <w:t>4</w:t>
+      <w:t>6</w:t>
     </w:r>
     <w:r>
       <w:rPr>
@@ -12193,533 +12749,6 @@
 </w:styles>
 </file>
 
-<file path=word/glossary/document.xml><?xml version="1.0" encoding="utf-8"?>
-<w:glossaryDocument xmlns:wpc="http://schemas.microsoft.com/office/word/2010/wordprocessingCanvas" xmlns:mc="http://schemas.openxmlformats.org/markup-compatibility/2006" xmlns:o="urn:schemas-microsoft-com:office:office" xmlns:r="http://schemas.openxmlformats.org/officeDocument/2006/relationships" xmlns:m="http://schemas.openxmlformats.org/officeDocument/2006/math" xmlns:v="urn:schemas-microsoft-com:vml" xmlns:wp14="http://schemas.microsoft.com/office/word/2010/wordprocessingDrawing" xmlns:wp="http://schemas.openxmlformats.org/drawingml/2006/wordprocessingDrawing" xmlns:w10="urn:schemas-microsoft-com:office:word" xmlns:w="http://schemas.openxmlformats.org/wordprocessingml/2006/main" xmlns:w14="http://schemas.microsoft.com/office/word/2010/wordml" xmlns:wpg="http://schemas.microsoft.com/office/word/2010/wordprocessingGroup" xmlns:wpi="http://schemas.microsoft.com/office/word/2010/wordprocessingInk" xmlns:wne="http://schemas.microsoft.com/office/word/2006/wordml" xmlns:wps="http://schemas.microsoft.com/office/word/2010/wordprocessingShape" mc:Ignorable="w14 wp14"/>
-</file>
-
-<file path=word/glossary/fontTable.xml><?xml version="1.0" encoding="utf-8"?>
-<w:fonts xmlns:mc="http://schemas.openxmlformats.org/markup-compatibility/2006" xmlns:r="http://schemas.openxmlformats.org/officeDocument/2006/relationships" xmlns:w="http://schemas.openxmlformats.org/wordprocessingml/2006/main" xmlns:w14="http://schemas.microsoft.com/office/word/2010/wordml" mc:Ignorable="w14">
-  <w:font w:name="Symbol">
-    <w:panose1 w:val="05050102010706020507"/>
-    <w:charset w:val="02"/>
-    <w:family w:val="roman"/>
-    <w:pitch w:val="variable"/>
-    <w:sig w:usb0="00000000" w:usb1="10000000" w:usb2="00000000" w:usb3="00000000" w:csb0="80000000" w:csb1="00000000"/>
-  </w:font>
-  <w:font w:name="Times New Roman">
-    <w:panose1 w:val="02020603050405020304"/>
-    <w:charset w:val="00"/>
-    <w:family w:val="roman"/>
-    <w:pitch w:val="variable"/>
-    <w:sig w:usb0="E0002EFF" w:usb1="C0007843" w:usb2="00000009" w:usb3="00000000" w:csb0="000001FF" w:csb1="00000000"/>
-  </w:font>
-  <w:font w:name="Courier New">
-    <w:panose1 w:val="02070309020205020404"/>
-    <w:charset w:val="00"/>
-    <w:family w:val="modern"/>
-    <w:pitch w:val="fixed"/>
-    <w:sig w:usb0="E0002AFF" w:usb1="C0007843" w:usb2="00000009" w:usb3="00000000" w:csb0="000001FF" w:csb1="00000000"/>
-  </w:font>
-  <w:font w:name="Wingdings">
-    <w:panose1 w:val="05000000000000000000"/>
-    <w:charset w:val="02"/>
-    <w:family w:val="auto"/>
-    <w:pitch w:val="variable"/>
-    <w:sig w:usb0="00000000" w:usb1="10000000" w:usb2="00000000" w:usb3="00000000" w:csb0="80000000" w:csb1="00000000"/>
-  </w:font>
-  <w:font w:name="Calibri">
-    <w:panose1 w:val="020F0502020204030204"/>
-    <w:charset w:val="00"/>
-    <w:family w:val="swiss"/>
-    <w:pitch w:val="variable"/>
-    <w:sig w:usb0="E00002FF" w:usb1="4000ACFF" w:usb2="00000001" w:usb3="00000000" w:csb0="0000019F" w:csb1="00000000"/>
-  </w:font>
-  <w:font w:name="Cambria">
-    <w:panose1 w:val="02040503050406030204"/>
-    <w:charset w:val="00"/>
-    <w:family w:val="roman"/>
-    <w:pitch w:val="variable"/>
-    <w:sig w:usb0="E00002FF" w:usb1="400004FF" w:usb2="00000000" w:usb3="00000000" w:csb0="0000019F" w:csb1="00000000"/>
-  </w:font>
-  <w:font w:name="Tahoma">
-    <w:panose1 w:val="020B0604030504040204"/>
-    <w:charset w:val="00"/>
-    <w:family w:val="swiss"/>
-    <w:pitch w:val="variable"/>
-    <w:sig w:usb0="E1002EFF" w:usb1="C000605B" w:usb2="00000029" w:usb3="00000000" w:csb0="000101FF" w:csb1="00000000"/>
-  </w:font>
-  <w:font w:name="Cambria Math">
-    <w:panose1 w:val="02040503050406030204"/>
-    <w:charset w:val="00"/>
-    <w:family w:val="roman"/>
-    <w:pitch w:val="variable"/>
-    <w:sig w:usb0="E00002FF" w:usb1="420024FF" w:usb2="00000000" w:usb3="00000000" w:csb0="0000019F" w:csb1="00000000"/>
-  </w:font>
-</w:fonts>
-</file>
-
-<file path=word/glossary/settings.xml><?xml version="1.0" encoding="utf-8"?>
-<w:settings xmlns:mc="http://schemas.openxmlformats.org/markup-compatibility/2006" xmlns:o="urn:schemas-microsoft-com:office:office" xmlns:r="http://schemas.openxmlformats.org/officeDocument/2006/relationships" xmlns:m="http://schemas.openxmlformats.org/officeDocument/2006/math" xmlns:v="urn:schemas-microsoft-com:vml" xmlns:w10="urn:schemas-microsoft-com:office:word" xmlns:w="http://schemas.openxmlformats.org/wordprocessingml/2006/main" xmlns:w14="http://schemas.microsoft.com/office/word/2010/wordml" xmlns:sl="http://schemas.openxmlformats.org/schemaLibrary/2006/main" mc:Ignorable="w14">
-  <w:view w:val="normal"/>
-  <w:defaultTabStop w:val="720"/>
-  <w:characterSpacingControl w:val="doNotCompress"/>
-  <w:compat>
-    <w:useFELayout/>
-    <w:compatSetting w:name="compatibilityMode" w:uri="http://schemas.microsoft.com/office/word" w:val="14"/>
-    <w:compatSetting w:name="overrideTableStyleFontSizeAndJustification" w:uri="http://schemas.microsoft.com/office/word" w:val="1"/>
-    <w:compatSetting w:name="enableOpenTypeFeatures" w:uri="http://schemas.microsoft.com/office/word" w:val="1"/>
-    <w:compatSetting w:name="doNotFlipMirrorIndents" w:uri="http://schemas.microsoft.com/office/word" w:val="1"/>
-  </w:compat>
-  <w:rsids>
-    <w:rsidRoot w:val="00F71076"/>
-    <w:rsid w:val="001B25C6"/>
-    <w:rsid w:val="005F6671"/>
-    <w:rsid w:val="00BC0ECF"/>
-    <w:rsid w:val="00F71076"/>
-  </w:rsids>
-  <m:mathPr>
-    <m:mathFont m:val="Cambria Math"/>
-    <m:brkBin m:val="before"/>
-    <m:brkBinSub m:val="--"/>
-    <m:smallFrac m:val="0"/>
-    <m:dispDef/>
-    <m:lMargin m:val="0"/>
-    <m:rMargin m:val="0"/>
-    <m:defJc m:val="centerGroup"/>
-    <m:wrapIndent m:val="1440"/>
-    <m:intLim m:val="subSup"/>
-    <m:naryLim m:val="undOvr"/>
-  </m:mathPr>
-  <w:themeFontLang w:val="en-US"/>
-  <w:clrSchemeMapping w:bg1="light1" w:t1="dark1" w:bg2="light2" w:t2="dark2" w:accent1="accent1" w:accent2="accent2" w:accent3="accent3" w:accent4="accent4" w:accent5="accent5" w:accent6="accent6" w:hyperlink="hyperlink" w:followedHyperlink="followedHyperlink"/>
-  <w:decimalSymbol w:val="."/>
-  <w:listSeparator w:val=","/>
-</w:settings>
-</file>
-
-<file path=word/glossary/styles.xml><?xml version="1.0" encoding="utf-8"?>
-<w:styles xmlns:mc="http://schemas.openxmlformats.org/markup-compatibility/2006" xmlns:r="http://schemas.openxmlformats.org/officeDocument/2006/relationships" xmlns:w="http://schemas.openxmlformats.org/wordprocessingml/2006/main" xmlns:w14="http://schemas.microsoft.com/office/word/2010/wordml" mc:Ignorable="w14">
-  <w:docDefaults>
-    <w:rPrDefault>
-      <w:rPr>
-        <w:rFonts w:asciiTheme="minorHAnsi" w:eastAsiaTheme="minorEastAsia" w:hAnsiTheme="minorHAnsi" w:cstheme="minorBidi"/>
-        <w:sz w:val="22"/>
-        <w:szCs w:val="22"/>
-        <w:lang w:val="en-US" w:eastAsia="en-US" w:bidi="ar-SA"/>
-      </w:rPr>
-    </w:rPrDefault>
-    <w:pPrDefault>
-      <w:pPr>
-        <w:spacing w:after="200" w:line="276" w:lineRule="auto"/>
-      </w:pPr>
-    </w:pPrDefault>
-  </w:docDefaults>
-  <w:latentStyles w:defLockedState="0" w:defUIPriority="99" w:defSemiHidden="1" w:defUnhideWhenUsed="1" w:defQFormat="0" w:count="267">
-    <w:lsdException w:name="Normal" w:semiHidden="0" w:uiPriority="0" w:unhideWhenUsed="0" w:qFormat="1"/>
-    <w:lsdException w:name="heading 1" w:semiHidden="0" w:uiPriority="9" w:unhideWhenUsed="0" w:qFormat="1"/>
-    <w:lsdException w:name="heading 2" w:uiPriority="9" w:qFormat="1"/>
-    <w:lsdException w:name="heading 3" w:uiPriority="9" w:qFormat="1"/>
-    <w:lsdException w:name="heading 4" w:uiPriority="9" w:qFormat="1"/>
-    <w:lsdException w:name="heading 5" w:uiPriority="9" w:qFormat="1"/>
-    <w:lsdException w:name="heading 6" w:uiPriority="9" w:qFormat="1"/>
-    <w:lsdException w:name="heading 7" w:uiPriority="9" w:qFormat="1"/>
-    <w:lsdException w:name="heading 8" w:uiPriority="9" w:qFormat="1"/>
-    <w:lsdException w:name="heading 9" w:uiPriority="9" w:qFormat="1"/>
-    <w:lsdException w:name="toc 1" w:uiPriority="39"/>
-    <w:lsdException w:name="toc 2" w:uiPriority="39"/>
-    <w:lsdException w:name="toc 3" w:uiPriority="39"/>
-    <w:lsdException w:name="toc 4" w:uiPriority="39"/>
-    <w:lsdException w:name="toc 5" w:uiPriority="39"/>
-    <w:lsdException w:name="toc 6" w:uiPriority="39"/>
-    <w:lsdException w:name="toc 7" w:uiPriority="39"/>
-    <w:lsdException w:name="toc 8" w:uiPriority="39"/>
-    <w:lsdException w:name="toc 9" w:uiPriority="39"/>
-    <w:lsdException w:name="caption" w:uiPriority="35" w:qFormat="1"/>
-    <w:lsdException w:name="Title" w:semiHidden="0" w:uiPriority="10" w:unhideWhenUsed="0" w:qFormat="1"/>
-    <w:lsdException w:name="Default Paragraph Font" w:uiPriority="1"/>
-    <w:lsdException w:name="Subtitle" w:semiHidden="0" w:uiPriority="11" w:unhideWhenUsed="0" w:qFormat="1"/>
-    <w:lsdException w:name="Strong" w:semiHidden="0" w:uiPriority="22" w:unhideWhenUsed="0" w:qFormat="1"/>
-    <w:lsdException w:name="Emphasis" w:semiHidden="0" w:uiPriority="20" w:unhideWhenUsed="0" w:qFormat="1"/>
-    <w:lsdException w:name="Table Grid" w:semiHidden="0" w:uiPriority="59" w:unhideWhenUsed="0"/>
-    <w:lsdException w:name="Placeholder Text" w:unhideWhenUsed="0"/>
-    <w:lsdException w:name="No Spacing" w:semiHidden="0" w:uiPriority="1" w:unhideWhenUsed="0" w:qFormat="1"/>
-    <w:lsdException w:name="Light Shading" w:semiHidden="0" w:uiPriority="60" w:unhideWhenUsed="0"/>
-    <w:lsdException w:name="Light List" w:semiHidden="0" w:uiPriority="61" w:unhideWhenUsed="0"/>
-    <w:lsdException w:name="Light Grid" w:semiHidden="0" w:uiPriority="62" w:unhideWhenUsed="0"/>
-    <w:lsdException w:name="Medium Shading 1" w:semiHidden="0" w:uiPriority="63" w:unhideWhenUsed="0"/>
-    <w:lsdException w:name="Medium Shading 2" w:semiHidden="0" w:uiPriority="64" w:unhideWhenUsed="0"/>
-    <w:lsdException w:name="Medium List 1" w:semiHidden="0" w:uiPriority="65" w:unhideWhenUsed="0"/>
-    <w:lsdException w:name="Medium List 2" w:semiHidden="0" w:uiPriority="66" w:unhideWhenUsed="0"/>
-    <w:lsdException w:name="Medium Grid 1" w:semiHidden="0" w:uiPriority="67" w:unhideWhenUsed="0"/>
-    <w:lsdException w:name="Medium Grid 2" w:semiHidden="0" w:uiPriority="68" w:unhideWhenUsed="0"/>
-    <w:lsdException w:name="Medium Grid 3" w:semiHidden="0" w:uiPriority="69" w:unhideWhenUsed="0"/>
-    <w:lsdException w:name="Dark List" w:semiHidden="0" w:uiPriority="70" w:unhideWhenUsed="0"/>
-    <w:lsdException w:name="Colorful Shading" w:semiHidden="0" w:uiPriority="71" w:unhideWhenUsed="0"/>
-    <w:lsdException w:name="Colorful List" w:semiHidden="0" w:uiPriority="72" w:unhideWhenUsed="0"/>
-    <w:lsdException w:name="Colorful Grid" w:semiHidden="0" w:uiPriority="73" w:unhideWhenUsed="0"/>
-    <w:lsdException w:name="Light Shading Accent 1" w:semiHidden="0" w:uiPriority="60" w:unhideWhenUsed="0"/>
-    <w:lsdException w:name="Light List Accent 1" w:semiHidden="0" w:uiPriority="61" w:unhideWhenUsed="0"/>
-    <w:lsdException w:name="Light Grid Accent 1" w:semiHidden="0" w:uiPriority="62" w:unhideWhenUsed="0"/>
-    <w:lsdException w:name="Medium Shading 1 Accent 1" w:semiHidden="0" w:uiPriority="63" w:unhideWhenUsed="0"/>
-    <w:lsdException w:name="Medium Shading 2 Accent 1" w:semiHidden="0" w:uiPriority="64" w:unhideWhenUsed="0"/>
-    <w:lsdException w:name="Medium List 1 Accent 1" w:semiHidden="0" w:uiPriority="65" w:unhideWhenUsed="0"/>
-    <w:lsdException w:name="Revision" w:unhideWhenUsed="0"/>
-    <w:lsdException w:name="List Paragraph" w:semiHidden="0" w:uiPriority="34" w:unhideWhenUsed="0" w:qFormat="1"/>
-    <w:lsdException w:name="Quote" w:semiHidden="0" w:uiPriority="29" w:unhideWhenUsed="0" w:qFormat="1"/>
-    <w:lsdException w:name="Intense Quote" w:semiHidden="0" w:uiPriority="30" w:unhideWhenUsed="0" w:qFormat="1"/>
-    <w:lsdException w:name="Medium List 2 Accent 1" w:semiHidden="0" w:uiPriority="66" w:unhideWhenUsed="0"/>
-    <w:lsdException w:name="Medium Grid 1 Accent 1" w:semiHidden="0" w:uiPriority="67" w:unhideWhenUsed="0"/>
-    <w:lsdException w:name="Medium Grid 2 Accent 1" w:semiHidden="0" w:uiPriority="68" w:unhideWhenUsed="0"/>
-    <w:lsdException w:name="Medium Grid 3 Accent 1" w:semiHidden="0" w:uiPriority="69" w:unhideWhenUsed="0"/>
-    <w:lsdException w:name="Dark List Accent 1" w:semiHidden="0" w:uiPriority="70" w:unhideWhenUsed="0"/>
-    <w:lsdException w:name="Colorful Shading Accent 1" w:semiHidden="0" w:uiPriority="71" w:unhideWhenUsed="0"/>
-    <w:lsdException w:name="Colorful List Accent 1" w:semiHidden="0" w:uiPriority="72" w:unhideWhenUsed="0"/>
-    <w:lsdException w:name="Colorful Grid Accent 1" w:semiHidden="0" w:uiPriority="73" w:unhideWhenUsed="0"/>
-    <w:lsdException w:name="Light Shading Accent 2" w:semiHidden="0" w:uiPriority="60" w:unhideWhenUsed="0"/>
-    <w:lsdException w:name="Light List Accent 2" w:semiHidden="0" w:uiPriority="61" w:unhideWhenUsed="0"/>
-    <w:lsdException w:name="Light Grid Accent 2" w:semiHidden="0" w:uiPriority="62" w:unhideWhenUsed="0"/>
-    <w:lsdException w:name="Medium Shading 1 Accent 2" w:semiHidden="0" w:uiPriority="63" w:unhideWhenUsed="0"/>
-    <w:lsdException w:name="Medium Shading 2 Accent 2" w:semiHidden="0" w:uiPriority="64" w:unhideWhenUsed="0"/>
-    <w:lsdException w:name="Medium List 1 Accent 2" w:semiHidden="0" w:uiPriority="65" w:unhideWhenUsed="0"/>
-    <w:lsdException w:name="Medium List 2 Accent 2" w:semiHidden="0" w:uiPriority="66" w:unhideWhenUsed="0"/>
-    <w:lsdException w:name="Medium Grid 1 Accent 2" w:semiHidden="0" w:uiPriority="67" w:unhideWhenUsed="0"/>
-    <w:lsdException w:name="Medium Grid 2 Accent 2" w:semiHidden="0" w:uiPriority="68" w:unhideWhenUsed="0"/>
-    <w:lsdException w:name="Medium Grid 3 Accent 2" w:semiHidden="0" w:uiPriority="69" w:unhideWhenUsed="0"/>
-    <w:lsdException w:name="Dark List Accent 2" w:semiHidden="0" w:uiPriority="70" w:unhideWhenUsed="0"/>
-    <w:lsdException w:name="Colorful Shading Accent 2" w:semiHidden="0" w:uiPriority="71" w:unhideWhenUsed="0"/>
-    <w:lsdException w:name="Colorful List Accent 2" w:semiHidden="0" w:uiPriority="72" w:unhideWhenUsed="0"/>
-    <w:lsdException w:name="Colorful Grid Accent 2" w:semiHidden="0" w:uiPriority="73" w:unhideWhenUsed="0"/>
-    <w:lsdException w:name="Light Shading Accent 3" w:semiHidden="0" w:uiPriority="60" w:unhideWhenUsed="0"/>
-    <w:lsdException w:name="Light List Accent 3" w:semiHidden="0" w:uiPriority="61" w:unhideWhenUsed="0"/>
-    <w:lsdException w:name="Light Grid Accent 3" w:semiHidden="0" w:uiPriority="62" w:unhideWhenUsed="0"/>
-    <w:lsdException w:name="Medium Shading 1 Accent 3" w:semiHidden="0" w:uiPriority="63" w:unhideWhenUsed="0"/>
-    <w:lsdException w:name="Medium Shading 2 Accent 3" w:semiHidden="0" w:uiPriority="64" w:unhideWhenUsed="0"/>
-    <w:lsdException w:name="Medium List 1 Accent 3" w:semiHidden="0" w:uiPriority="65" w:unhideWhenUsed="0"/>
-    <w:lsdException w:name="Medium List 2 Accent 3" w:semiHidden="0" w:uiPriority="66" w:unhideWhenUsed="0"/>
-    <w:lsdException w:name="Medium Grid 1 Accent 3" w:semiHidden="0" w:uiPriority="67" w:unhideWhenUsed="0"/>
-    <w:lsdException w:name="Medium Grid 2 Accent 3" w:semiHidden="0" w:uiPriority="68" w:unhideWhenUsed="0"/>
-    <w:lsdException w:name="Medium Grid 3 Accent 3" w:semiHidden="0" w:uiPriority="69" w:unhideWhenUsed="0"/>
-    <w:lsdException w:name="Dark List Accent 3" w:semiHidden="0" w:uiPriority="70" w:unhideWhenUsed="0"/>
-    <w:lsdException w:name="Colorful Shading Accent 3" w:semiHidden="0" w:uiPriority="71" w:unhideWhenUsed="0"/>
-    <w:lsdException w:name="Colorful List Accent 3" w:semiHidden="0" w:uiPriority="72" w:unhideWhenUsed="0"/>
-    <w:lsdException w:name="Colorful Grid Accent 3" w:semiHidden="0" w:uiPriority="73" w:unhideWhenUsed="0"/>
-    <w:lsdException w:name="Light Shading Accent 4" w:semiHidden="0" w:uiPriority="60" w:unhideWhenUsed="0"/>
-    <w:lsdException w:name="Light List Accent 4" w:semiHidden="0" w:uiPriority="61" w:unhideWhenUsed="0"/>
-    <w:lsdException w:name="Light Grid Accent 4" w:semiHidden="0" w:uiPriority="62" w:unhideWhenUsed="0"/>
-    <w:lsdException w:name="Medium Shading 1 Accent 4" w:semiHidden="0" w:uiPriority="63" w:unhideWhenUsed="0"/>
-    <w:lsdException w:name="Medium Shading 2 Accent 4" w:semiHidden="0" w:uiPriority="64" w:unhideWhenUsed="0"/>
-    <w:lsdException w:name="Medium List 1 Accent 4" w:semiHidden="0" w:uiPriority="65" w:unhideWhenUsed="0"/>
-    <w:lsdException w:name="Medium List 2 Accent 4" w:semiHidden="0" w:uiPriority="66" w:unhideWhenUsed="0"/>
-    <w:lsdException w:name="Medium Grid 1 Accent 4" w:semiHidden="0" w:uiPriority="67" w:unhideWhenUsed="0"/>
-    <w:lsdException w:name="Medium Grid 2 Accent 4" w:semiHidden="0" w:uiPriority="68" w:unhideWhenUsed="0"/>
-    <w:lsdException w:name="Medium Grid 3 Accent 4" w:semiHidden="0" w:uiPriority="69" w:unhideWhenUsed="0"/>
-    <w:lsdException w:name="Dark List Accent 4" w:semiHidden="0" w:uiPriority="70" w:unhideWhenUsed="0"/>
-    <w:lsdException w:name="Colorful Shading Accent 4" w:semiHidden="0" w:uiPriority="71" w:unhideWhenUsed="0"/>
-    <w:lsdException w:name="Colorful List Accent 4" w:semiHidden="0" w:uiPriority="72" w:unhideWhenUsed="0"/>
-    <w:lsdException w:name="Colorful Grid Accent 4" w:semiHidden="0" w:uiPriority="73" w:unhideWhenUsed="0"/>
-    <w:lsdException w:name="Light Shading Accent 5" w:semiHidden="0" w:uiPriority="60" w:unhideWhenUsed="0"/>
-    <w:lsdException w:name="Light List Accent 5" w:semiHidden="0" w:uiPriority="61" w:unhideWhenUsed="0"/>
-    <w:lsdException w:name="Light Grid Accent 5" w:semiHidden="0" w:uiPriority="62" w:unhideWhenUsed="0"/>
-    <w:lsdException w:name="Medium Shading 1 Accent 5" w:semiHidden="0" w:uiPriority="63" w:unhideWhenUsed="0"/>
-    <w:lsdException w:name="Medium Shading 2 Accent 5" w:semiHidden="0" w:uiPriority="64" w:unhideWhenUsed="0"/>
-    <w:lsdException w:name="Medium List 1 Accent 5" w:semiHidden="0" w:uiPriority="65" w:unhideWhenUsed="0"/>
-    <w:lsdException w:name="Medium List 2 Accent 5" w:semiHidden="0" w:uiPriority="66" w:unhideWhenUsed="0"/>
-    <w:lsdException w:name="Medium Grid 1 Accent 5" w:semiHidden="0" w:uiPriority="67" w:unhideWhenUsed="0"/>
-    <w:lsdException w:name="Medium Grid 2 Accent 5" w:semiHidden="0" w:uiPriority="68" w:unhideWhenUsed="0"/>
-    <w:lsdException w:name="Medium Grid 3 Accent 5" w:semiHidden="0" w:uiPriority="69" w:unhideWhenUsed="0"/>
-    <w:lsdException w:name="Dark List Accent 5" w:semiHidden="0" w:uiPriority="70" w:unhideWhenUsed="0"/>
-    <w:lsdException w:name="Colorful Shading Accent 5" w:semiHidden="0" w:uiPriority="71" w:unhideWhenUsed="0"/>
-    <w:lsdException w:name="Colorful List Accent 5" w:semiHidden="0" w:uiPriority="72" w:unhideWhenUsed="0"/>
-    <w:lsdException w:name="Colorful Grid Accent 5" w:semiHidden="0" w:uiPriority="73" w:unhideWhenUsed="0"/>
-    <w:lsdException w:name="Light Shading Accent 6" w:semiHidden="0" w:uiPriority="60" w:unhideWhenUsed="0"/>
-    <w:lsdException w:name="Light List Accent 6" w:semiHidden="0" w:uiPriority="61" w:unhideWhenUsed="0"/>
-    <w:lsdException w:name="Light Grid Accent 6" w:semiHidden="0" w:uiPriority="62" w:unhideWhenUsed="0"/>
-    <w:lsdException w:name="Medium Shading 1 Accent 6" w:semiHidden="0" w:uiPriority="63" w:unhideWhenUsed="0"/>
-    <w:lsdException w:name="Medium Shading 2 Accent 6" w:semiHidden="0" w:uiPriority="64" w:unhideWhenUsed="0"/>
-    <w:lsdException w:name="Medium List 1 Accent 6" w:semiHidden="0" w:uiPriority="65" w:unhideWhenUsed="0"/>
-    <w:lsdException w:name="Medium List 2 Accent 6" w:semiHidden="0" w:uiPriority="66" w:unhideWhenUsed="0"/>
-    <w:lsdException w:name="Medium Grid 1 Accent 6" w:semiHidden="0" w:uiPriority="67" w:unhideWhenUsed="0"/>
-    <w:lsdException w:name="Medium Grid 2 Accent 6" w:semiHidden="0" w:uiPriority="68" w:unhideWhenUsed="0"/>
-    <w:lsdException w:name="Medium Grid 3 Accent 6" w:semiHidden="0" w:uiPriority="69" w:unhideWhenUsed="0"/>
-    <w:lsdException w:name="Dark List Accent 6" w:semiHidden="0" w:uiPriority="70" w:unhideWhenUsed="0"/>
-    <w:lsdException w:name="Colorful Shading Accent 6" w:semiHidden="0" w:uiPriority="71" w:unhideWhenUsed="0"/>
-    <w:lsdException w:name="Colorful List Accent 6" w:semiHidden="0" w:uiPriority="72" w:unhideWhenUsed="0"/>
-    <w:lsdException w:name="Colorful Grid Accent 6" w:semiHidden="0" w:uiPriority="73" w:unhideWhenUsed="0"/>
-    <w:lsdException w:name="Subtle Emphasis" w:semiHidden="0" w:uiPriority="19" w:unhideWhenUsed="0" w:qFormat="1"/>
-    <w:lsdException w:name="Intense Emphasis" w:semiHidden="0" w:uiPriority="21" w:unhideWhenUsed="0" w:qFormat="1"/>
-    <w:lsdException w:name="Subtle Reference" w:semiHidden="0" w:uiPriority="31" w:unhideWhenUsed="0" w:qFormat="1"/>
-    <w:lsdException w:name="Intense Reference" w:semiHidden="0" w:uiPriority="32" w:unhideWhenUsed="0" w:qFormat="1"/>
-    <w:lsdException w:name="Book Title" w:semiHidden="0" w:uiPriority="33" w:unhideWhenUsed="0" w:qFormat="1"/>
-    <w:lsdException w:name="Bibliography" w:uiPriority="37"/>
-    <w:lsdException w:name="TOC Heading" w:uiPriority="39" w:qFormat="1"/>
-  </w:latentStyles>
-  <w:style w:type="paragraph" w:default="1" w:styleId="Normal">
-    <w:name w:val="Normal"/>
-    <w:qFormat/>
-  </w:style>
-  <w:style w:type="character" w:default="1" w:styleId="DefaultParagraphFont">
-    <w:name w:val="Default Paragraph Font"/>
-    <w:uiPriority w:val="1"/>
-    <w:semiHidden/>
-    <w:unhideWhenUsed/>
-  </w:style>
-  <w:style w:type="table" w:default="1" w:styleId="TableNormal">
-    <w:name w:val="Normal Table"/>
-    <w:uiPriority w:val="99"/>
-    <w:semiHidden/>
-    <w:unhideWhenUsed/>
-    <w:tblPr>
-      <w:tblInd w:w="0" w:type="dxa"/>
-      <w:tblCellMar>
-        <w:top w:w="0" w:type="dxa"/>
-        <w:left w:w="108" w:type="dxa"/>
-        <w:bottom w:w="0" w:type="dxa"/>
-        <w:right w:w="108" w:type="dxa"/>
-      </w:tblCellMar>
-    </w:tblPr>
-  </w:style>
-  <w:style w:type="numbering" w:default="1" w:styleId="NoList">
-    <w:name w:val="No List"/>
-    <w:uiPriority w:val="99"/>
-    <w:semiHidden/>
-    <w:unhideWhenUsed/>
-  </w:style>
-  <w:style w:type="paragraph" w:customStyle="1" w:styleId="072D5EB5A4AF4625A5F25DBA9CCF66E1">
-    <w:name w:val="072D5EB5A4AF4625A5F25DBA9CCF66E1"/>
-    <w:rsid w:val="00F71076"/>
-  </w:style>
-  <w:style w:type="paragraph" w:customStyle="1" w:styleId="6DB577CB9E87480FBABE5E622795425D">
-    <w:name w:val="6DB577CB9E87480FBABE5E622795425D"/>
-    <w:rsid w:val="00F71076"/>
-  </w:style>
-  <w:style w:type="character" w:styleId="PlaceholderText">
-    <w:name w:val="Placeholder Text"/>
-    <w:basedOn w:val="DefaultParagraphFont"/>
-    <w:uiPriority w:val="99"/>
-    <w:semiHidden/>
-    <w:rsid w:val="001B25C6"/>
-    <w:rPr>
-      <w:color w:val="808080"/>
-    </w:rPr>
-  </w:style>
-</w:styles>
-</file>
-
-<file path=word/glossary/stylesWithEffects.xml><?xml version="1.0" encoding="utf-8"?>
-<w:styles xmlns:wpc="http://schemas.microsoft.com/office/word/2010/wordprocessingCanvas" xmlns:mc="http://schemas.openxmlformats.org/markup-compatibility/2006" xmlns:o="urn:schemas-microsoft-com:office:office" xmlns:r="http://schemas.openxmlformats.org/officeDocument/2006/relationships" xmlns:m="http://schemas.openxmlformats.org/officeDocument/2006/math" xmlns:v="urn:schemas-microsoft-com:vml" xmlns:wp14="http://schemas.microsoft.com/office/word/2010/wordprocessingDrawing" xmlns:wp="http://schemas.openxmlformats.org/drawingml/2006/wordprocessingDrawing" xmlns:w10="urn:schemas-microsoft-com:office:word" xmlns:w="http://schemas.openxmlformats.org/wordprocessingml/2006/main" xmlns:w14="http://schemas.microsoft.com/office/word/2010/wordml" xmlns:wpg="http://schemas.microsoft.com/office/word/2010/wordprocessingGroup" xmlns:wpi="http://schemas.microsoft.com/office/word/2010/wordprocessingInk" xmlns:wne="http://schemas.microsoft.com/office/word/2006/wordml" xmlns:wps="http://schemas.microsoft.com/office/word/2010/wordprocessingShape" mc:Ignorable="w14 wp14">
-  <w:docDefaults>
-    <w:rPrDefault>
-      <w:rPr>
-        <w:rFonts w:asciiTheme="minorHAnsi" w:eastAsiaTheme="minorEastAsia" w:hAnsiTheme="minorHAnsi" w:cstheme="minorBidi"/>
-        <w:sz w:val="22"/>
-        <w:szCs w:val="22"/>
-        <w:lang w:val="en-US" w:eastAsia="en-US" w:bidi="ar-SA"/>
-      </w:rPr>
-    </w:rPrDefault>
-    <w:pPrDefault>
-      <w:pPr>
-        <w:spacing w:after="200" w:line="276" w:lineRule="auto"/>
-      </w:pPr>
-    </w:pPrDefault>
-  </w:docDefaults>
-  <w:latentStyles w:defLockedState="0" w:defUIPriority="99" w:defSemiHidden="1" w:defUnhideWhenUsed="1" w:defQFormat="0" w:count="267">
-    <w:lsdException w:name="Normal" w:semiHidden="0" w:uiPriority="0" w:unhideWhenUsed="0" w:qFormat="1"/>
-    <w:lsdException w:name="heading 1" w:semiHidden="0" w:uiPriority="9" w:unhideWhenUsed="0" w:qFormat="1"/>
-    <w:lsdException w:name="heading 2" w:uiPriority="9" w:qFormat="1"/>
-    <w:lsdException w:name="heading 3" w:uiPriority="9" w:qFormat="1"/>
-    <w:lsdException w:name="heading 4" w:uiPriority="9" w:qFormat="1"/>
-    <w:lsdException w:name="heading 5" w:uiPriority="9" w:qFormat="1"/>
-    <w:lsdException w:name="heading 6" w:uiPriority="9" w:qFormat="1"/>
-    <w:lsdException w:name="heading 7" w:uiPriority="9" w:qFormat="1"/>
-    <w:lsdException w:name="heading 8" w:uiPriority="9" w:qFormat="1"/>
-    <w:lsdException w:name="heading 9" w:uiPriority="9" w:qFormat="1"/>
-    <w:lsdException w:name="toc 1" w:uiPriority="39"/>
-    <w:lsdException w:name="toc 2" w:uiPriority="39"/>
-    <w:lsdException w:name="toc 3" w:uiPriority="39"/>
-    <w:lsdException w:name="toc 4" w:uiPriority="39"/>
-    <w:lsdException w:name="toc 5" w:uiPriority="39"/>
-    <w:lsdException w:name="toc 6" w:uiPriority="39"/>
-    <w:lsdException w:name="toc 7" w:uiPriority="39"/>
-    <w:lsdException w:name="toc 8" w:uiPriority="39"/>
-    <w:lsdException w:name="toc 9" w:uiPriority="39"/>
-    <w:lsdException w:name="caption" w:uiPriority="35" w:qFormat="1"/>
-    <w:lsdException w:name="Title" w:semiHidden="0" w:uiPriority="10" w:unhideWhenUsed="0" w:qFormat="1"/>
-    <w:lsdException w:name="Default Paragraph Font" w:uiPriority="1"/>
-    <w:lsdException w:name="Subtitle" w:semiHidden="0" w:uiPriority="11" w:unhideWhenUsed="0" w:qFormat="1"/>
-    <w:lsdException w:name="Strong" w:semiHidden="0" w:uiPriority="22" w:unhideWhenUsed="0" w:qFormat="1"/>
-    <w:lsdException w:name="Emphasis" w:semiHidden="0" w:uiPriority="20" w:unhideWhenUsed="0" w:qFormat="1"/>
-    <w:lsdException w:name="Table Grid" w:semiHidden="0" w:uiPriority="59" w:unhideWhenUsed="0"/>
-    <w:lsdException w:name="Placeholder Text" w:unhideWhenUsed="0"/>
-    <w:lsdException w:name="No Spacing" w:semiHidden="0" w:uiPriority="1" w:unhideWhenUsed="0" w:qFormat="1"/>
-    <w:lsdException w:name="Light Shading" w:semiHidden="0" w:uiPriority="60" w:unhideWhenUsed="0"/>
-    <w:lsdException w:name="Light List" w:semiHidden="0" w:uiPriority="61" w:unhideWhenUsed="0"/>
-    <w:lsdException w:name="Light Grid" w:semiHidden="0" w:uiPriority="62" w:unhideWhenUsed="0"/>
-    <w:lsdException w:name="Medium Shading 1" w:semiHidden="0" w:uiPriority="63" w:unhideWhenUsed="0"/>
-    <w:lsdException w:name="Medium Shading 2" w:semiHidden="0" w:uiPriority="64" w:unhideWhenUsed="0"/>
-    <w:lsdException w:name="Medium List 1" w:semiHidden="0" w:uiPriority="65" w:unhideWhenUsed="0"/>
-    <w:lsdException w:name="Medium List 2" w:semiHidden="0" w:uiPriority="66" w:unhideWhenUsed="0"/>
-    <w:lsdException w:name="Medium Grid 1" w:semiHidden="0" w:uiPriority="67" w:unhideWhenUsed="0"/>
-    <w:lsdException w:name="Medium Grid 2" w:semiHidden="0" w:uiPriority="68" w:unhideWhenUsed="0"/>
-    <w:lsdException w:name="Medium Grid 3" w:semiHidden="0" w:uiPriority="69" w:unhideWhenUsed="0"/>
-    <w:lsdException w:name="Dark List" w:semiHidden="0" w:uiPriority="70" w:unhideWhenUsed="0"/>
-    <w:lsdException w:name="Colorful Shading" w:semiHidden="0" w:uiPriority="71" w:unhideWhenUsed="0"/>
-    <w:lsdException w:name="Colorful List" w:semiHidden="0" w:uiPriority="72" w:unhideWhenUsed="0"/>
-    <w:lsdException w:name="Colorful Grid" w:semiHidden="0" w:uiPriority="73" w:unhideWhenUsed="0"/>
-    <w:lsdException w:name="Light Shading Accent 1" w:semiHidden="0" w:uiPriority="60" w:unhideWhenUsed="0"/>
-    <w:lsdException w:name="Light List Accent 1" w:semiHidden="0" w:uiPriority="61" w:unhideWhenUsed="0"/>
-    <w:lsdException w:name="Light Grid Accent 1" w:semiHidden="0" w:uiPriority="62" w:unhideWhenUsed="0"/>
-    <w:lsdException w:name="Medium Shading 1 Accent 1" w:semiHidden="0" w:uiPriority="63" w:unhideWhenUsed="0"/>
-    <w:lsdException w:name="Medium Shading 2 Accent 1" w:semiHidden="0" w:uiPriority="64" w:unhideWhenUsed="0"/>
-    <w:lsdException w:name="Medium List 1 Accent 1" w:semiHidden="0" w:uiPriority="65" w:unhideWhenUsed="0"/>
-    <w:lsdException w:name="Revision" w:unhideWhenUsed="0"/>
-    <w:lsdException w:name="List Paragraph" w:semiHidden="0" w:uiPriority="34" w:unhideWhenUsed="0" w:qFormat="1"/>
-    <w:lsdException w:name="Quote" w:semiHidden="0" w:uiPriority="29" w:unhideWhenUsed="0" w:qFormat="1"/>
-    <w:lsdException w:name="Intense Quote" w:semiHidden="0" w:uiPriority="30" w:unhideWhenUsed="0" w:qFormat="1"/>
-    <w:lsdException w:name="Medium List 2 Accent 1" w:semiHidden="0" w:uiPriority="66" w:unhideWhenUsed="0"/>
-    <w:lsdException w:name="Medium Grid 1 Accent 1" w:semiHidden="0" w:uiPriority="67" w:unhideWhenUsed="0"/>
-    <w:lsdException w:name="Medium Grid 2 Accent 1" w:semiHidden="0" w:uiPriority="68" w:unhideWhenUsed="0"/>
-    <w:lsdException w:name="Medium Grid 3 Accent 1" w:semiHidden="0" w:uiPriority="69" w:unhideWhenUsed="0"/>
-    <w:lsdException w:name="Dark List Accent 1" w:semiHidden="0" w:uiPriority="70" w:unhideWhenUsed="0"/>
-    <w:lsdException w:name="Colorful Shading Accent 1" w:semiHidden="0" w:uiPriority="71" w:unhideWhenUsed="0"/>
-    <w:lsdException w:name="Colorful List Accent 1" w:semiHidden="0" w:uiPriority="72" w:unhideWhenUsed="0"/>
-    <w:lsdException w:name="Colorful Grid Accent 1" w:semiHidden="0" w:uiPriority="73" w:unhideWhenUsed="0"/>
-    <w:lsdException w:name="Light Shading Accent 2" w:semiHidden="0" w:uiPriority="60" w:unhideWhenUsed="0"/>
-    <w:lsdException w:name="Light List Accent 2" w:semiHidden="0" w:uiPriority="61" w:unhideWhenUsed="0"/>
-    <w:lsdException w:name="Light Grid Accent 2" w:semiHidden="0" w:uiPriority="62" w:unhideWhenUsed="0"/>
-    <w:lsdException w:name="Medium Shading 1 Accent 2" w:semiHidden="0" w:uiPriority="63" w:unhideWhenUsed="0"/>
-    <w:lsdException w:name="Medium Shading 2 Accent 2" w:semiHidden="0" w:uiPriority="64" w:unhideWhenUsed="0"/>
-    <w:lsdException w:name="Medium List 1 Accent 2" w:semiHidden="0" w:uiPriority="65" w:unhideWhenUsed="0"/>
-    <w:lsdException w:name="Medium List 2 Accent 2" w:semiHidden="0" w:uiPriority="66" w:unhideWhenUsed="0"/>
-    <w:lsdException w:name="Medium Grid 1 Accent 2" w:semiHidden="0" w:uiPriority="67" w:unhideWhenUsed="0"/>
-    <w:lsdException w:name="Medium Grid 2 Accent 2" w:semiHidden="0" w:uiPriority="68" w:unhideWhenUsed="0"/>
-    <w:lsdException w:name="Medium Grid 3 Accent 2" w:semiHidden="0" w:uiPriority="69" w:unhideWhenUsed="0"/>
-    <w:lsdException w:name="Dark List Accent 2" w:semiHidden="0" w:uiPriority="70" w:unhideWhenUsed="0"/>
-    <w:lsdException w:name="Colorful Shading Accent 2" w:semiHidden="0" w:uiPriority="71" w:unhideWhenUsed="0"/>
-    <w:lsdException w:name="Colorful List Accent 2" w:semiHidden="0" w:uiPriority="72" w:unhideWhenUsed="0"/>
-    <w:lsdException w:name="Colorful Grid Accent 2" w:semiHidden="0" w:uiPriority="73" w:unhideWhenUsed="0"/>
-    <w:lsdException w:name="Light Shading Accent 3" w:semiHidden="0" w:uiPriority="60" w:unhideWhenUsed="0"/>
-    <w:lsdException w:name="Light List Accent 3" w:semiHidden="0" w:uiPriority="61" w:unhideWhenUsed="0"/>
-    <w:lsdException w:name="Light Grid Accent 3" w:semiHidden="0" w:uiPriority="62" w:unhideWhenUsed="0"/>
-    <w:lsdException w:name="Medium Shading 1 Accent 3" w:semiHidden="0" w:uiPriority="63" w:unhideWhenUsed="0"/>
-    <w:lsdException w:name="Medium Shading 2 Accent 3" w:semiHidden="0" w:uiPriority="64" w:unhideWhenUsed="0"/>
-    <w:lsdException w:name="Medium List 1 Accent 3" w:semiHidden="0" w:uiPriority="65" w:unhideWhenUsed="0"/>
-    <w:lsdException w:name="Medium List 2 Accent 3" w:semiHidden="0" w:uiPriority="66" w:unhideWhenUsed="0"/>
-    <w:lsdException w:name="Medium Grid 1 Accent 3" w:semiHidden="0" w:uiPriority="67" w:unhideWhenUsed="0"/>
-    <w:lsdException w:name="Medium Grid 2 Accent 3" w:semiHidden="0" w:uiPriority="68" w:unhideWhenUsed="0"/>
-    <w:lsdException w:name="Medium Grid 3 Accent 3" w:semiHidden="0" w:uiPriority="69" w:unhideWhenUsed="0"/>
-    <w:lsdException w:name="Dark List Accent 3" w:semiHidden="0" w:uiPriority="70" w:unhideWhenUsed="0"/>
-    <w:lsdException w:name="Colorful Shading Accent 3" w:semiHidden="0" w:uiPriority="71" w:unhideWhenUsed="0"/>
-    <w:lsdException w:name="Colorful List Accent 3" w:semiHidden="0" w:uiPriority="72" w:unhideWhenUsed="0"/>
-    <w:lsdException w:name="Colorful Grid Accent 3" w:semiHidden="0" w:uiPriority="73" w:unhideWhenUsed="0"/>
-    <w:lsdException w:name="Light Shading Accent 4" w:semiHidden="0" w:uiPriority="60" w:unhideWhenUsed="0"/>
-    <w:lsdException w:name="Light List Accent 4" w:semiHidden="0" w:uiPriority="61" w:unhideWhenUsed="0"/>
-    <w:lsdException w:name="Light Grid Accent 4" w:semiHidden="0" w:uiPriority="62" w:unhideWhenUsed="0"/>
-    <w:lsdException w:name="Medium Shading 1 Accent 4" w:semiHidden="0" w:uiPriority="63" w:unhideWhenUsed="0"/>
-    <w:lsdException w:name="Medium Shading 2 Accent 4" w:semiHidden="0" w:uiPriority="64" w:unhideWhenUsed="0"/>
-    <w:lsdException w:name="Medium List 1 Accent 4" w:semiHidden="0" w:uiPriority="65" w:unhideWhenUsed="0"/>
-    <w:lsdException w:name="Medium List 2 Accent 4" w:semiHidden="0" w:uiPriority="66" w:unhideWhenUsed="0"/>
-    <w:lsdException w:name="Medium Grid 1 Accent 4" w:semiHidden="0" w:uiPriority="67" w:unhideWhenUsed="0"/>
-    <w:lsdException w:name="Medium Grid 2 Accent 4" w:semiHidden="0" w:uiPriority="68" w:unhideWhenUsed="0"/>
-    <w:lsdException w:name="Medium Grid 3 Accent 4" w:semiHidden="0" w:uiPriority="69" w:unhideWhenUsed="0"/>
-    <w:lsdException w:name="Dark List Accent 4" w:semiHidden="0" w:uiPriority="70" w:unhideWhenUsed="0"/>
-    <w:lsdException w:name="Colorful Shading Accent 4" w:semiHidden="0" w:uiPriority="71" w:unhideWhenUsed="0"/>
-    <w:lsdException w:name="Colorful List Accent 4" w:semiHidden="0" w:uiPriority="72" w:unhideWhenUsed="0"/>
-    <w:lsdException w:name="Colorful Grid Accent 4" w:semiHidden="0" w:uiPriority="73" w:unhideWhenUsed="0"/>
-    <w:lsdException w:name="Light Shading Accent 5" w:semiHidden="0" w:uiPriority="60" w:unhideWhenUsed="0"/>
-    <w:lsdException w:name="Light List Accent 5" w:semiHidden="0" w:uiPriority="61" w:unhideWhenUsed="0"/>
-    <w:lsdException w:name="Light Grid Accent 5" w:semiHidden="0" w:uiPriority="62" w:unhideWhenUsed="0"/>
-    <w:lsdException w:name="Medium Shading 1 Accent 5" w:semiHidden="0" w:uiPriority="63" w:unhideWhenUsed="0"/>
-    <w:lsdException w:name="Medium Shading 2 Accent 5" w:semiHidden="0" w:uiPriority="64" w:unhideWhenUsed="0"/>
-    <w:lsdException w:name="Medium List 1 Accent 5" w:semiHidden="0" w:uiPriority="65" w:unhideWhenUsed="0"/>
-    <w:lsdException w:name="Medium List 2 Accent 5" w:semiHidden="0" w:uiPriority="66" w:unhideWhenUsed="0"/>
-    <w:lsdException w:name="Medium Grid 1 Accent 5" w:semiHidden="0" w:uiPriority="67" w:unhideWhenUsed="0"/>
-    <w:lsdException w:name="Medium Grid 2 Accent 5" w:semiHidden="0" w:uiPriority="68" w:unhideWhenUsed="0"/>
-    <w:lsdException w:name="Medium Grid 3 Accent 5" w:semiHidden="0" w:uiPriority="69" w:unhideWhenUsed="0"/>
-    <w:lsdException w:name="Dark List Accent 5" w:semiHidden="0" w:uiPriority="70" w:unhideWhenUsed="0"/>
-    <w:lsdException w:name="Colorful Shading Accent 5" w:semiHidden="0" w:uiPriority="71" w:unhideWhenUsed="0"/>
-    <w:lsdException w:name="Colorful List Accent 5" w:semiHidden="0" w:uiPriority="72" w:unhideWhenUsed="0"/>
-    <w:lsdException w:name="Colorful Grid Accent 5" w:semiHidden="0" w:uiPriority="73" w:unhideWhenUsed="0"/>
-    <w:lsdException w:name="Light Shading Accent 6" w:semiHidden="0" w:uiPriority="60" w:unhideWhenUsed="0"/>
-    <w:lsdException w:name="Light List Accent 6" w:semiHidden="0" w:uiPriority="61" w:unhideWhenUsed="0"/>
-    <w:lsdException w:name="Light Grid Accent 6" w:semiHidden="0" w:uiPriority="62" w:unhideWhenUsed="0"/>
-    <w:lsdException w:name="Medium Shading 1 Accent 6" w:semiHidden="0" w:uiPriority="63" w:unhideWhenUsed="0"/>
-    <w:lsdException w:name="Medium Shading 2 Accent 6" w:semiHidden="0" w:uiPriority="64" w:unhideWhenUsed="0"/>
-    <w:lsdException w:name="Medium List 1 Accent 6" w:semiHidden="0" w:uiPriority="65" w:unhideWhenUsed="0"/>
-    <w:lsdException w:name="Medium List 2 Accent 6" w:semiHidden="0" w:uiPriority="66" w:unhideWhenUsed="0"/>
-    <w:lsdException w:name="Medium Grid 1 Accent 6" w:semiHidden="0" w:uiPriority="67" w:unhideWhenUsed="0"/>
-    <w:lsdException w:name="Medium Grid 2 Accent 6" w:semiHidden="0" w:uiPriority="68" w:unhideWhenUsed="0"/>
-    <w:lsdException w:name="Medium Grid 3 Accent 6" w:semiHidden="0" w:uiPriority="69" w:unhideWhenUsed="0"/>
-    <w:lsdException w:name="Dark List Accent 6" w:semiHidden="0" w:uiPriority="70" w:unhideWhenUsed="0"/>
-    <w:lsdException w:name="Colorful Shading Accent 6" w:semiHidden="0" w:uiPriority="71" w:unhideWhenUsed="0"/>
-    <w:lsdException w:name="Colorful List Accent 6" w:semiHidden="0" w:uiPriority="72" w:unhideWhenUsed="0"/>
-    <w:lsdException w:name="Colorful Grid Accent 6" w:semiHidden="0" w:uiPriority="73" w:unhideWhenUsed="0"/>
-    <w:lsdException w:name="Subtle Emphasis" w:semiHidden="0" w:uiPriority="19" w:unhideWhenUsed="0" w:qFormat="1"/>
-    <w:lsdException w:name="Intense Emphasis" w:semiHidden="0" w:uiPriority="21" w:unhideWhenUsed="0" w:qFormat="1"/>
-    <w:lsdException w:name="Subtle Reference" w:semiHidden="0" w:uiPriority="31" w:unhideWhenUsed="0" w:qFormat="1"/>
-    <w:lsdException w:name="Intense Reference" w:semiHidden="0" w:uiPriority="32" w:unhideWhenUsed="0" w:qFormat="1"/>
-    <w:lsdException w:name="Book Title" w:semiHidden="0" w:uiPriority="33" w:unhideWhenUsed="0" w:qFormat="1"/>
-    <w:lsdException w:name="Bibliography" w:uiPriority="37"/>
-    <w:lsdException w:name="TOC Heading" w:uiPriority="39" w:qFormat="1"/>
-  </w:latentStyles>
-  <w:style w:type="paragraph" w:default="1" w:styleId="Normal">
-    <w:name w:val="Normal"/>
-    <w:qFormat/>
-  </w:style>
-  <w:style w:type="character" w:default="1" w:styleId="DefaultParagraphFont">
-    <w:name w:val="Default Paragraph Font"/>
-    <w:uiPriority w:val="1"/>
-    <w:semiHidden/>
-    <w:unhideWhenUsed/>
-  </w:style>
-  <w:style w:type="table" w:default="1" w:styleId="TableNormal">
-    <w:name w:val="Normal Table"/>
-    <w:uiPriority w:val="99"/>
-    <w:semiHidden/>
-    <w:unhideWhenUsed/>
-    <w:tblPr>
-      <w:tblInd w:w="0" w:type="dxa"/>
-      <w:tblCellMar>
-        <w:top w:w="0" w:type="dxa"/>
-        <w:left w:w="108" w:type="dxa"/>
-        <w:bottom w:w="0" w:type="dxa"/>
-        <w:right w:w="108" w:type="dxa"/>
-      </w:tblCellMar>
-    </w:tblPr>
-  </w:style>
-  <w:style w:type="numbering" w:default="1" w:styleId="NoList">
-    <w:name w:val="No List"/>
-    <w:uiPriority w:val="99"/>
-    <w:semiHidden/>
-    <w:unhideWhenUsed/>
-  </w:style>
-  <w:style w:type="paragraph" w:customStyle="1" w:styleId="072D5EB5A4AF4625A5F25DBA9CCF66E1">
-    <w:name w:val="072D5EB5A4AF4625A5F25DBA9CCF66E1"/>
-    <w:rsid w:val="00F71076"/>
-  </w:style>
-  <w:style w:type="paragraph" w:customStyle="1" w:styleId="6DB577CB9E87480FBABE5E622795425D">
-    <w:name w:val="6DB577CB9E87480FBABE5E622795425D"/>
-    <w:rsid w:val="00F71076"/>
-  </w:style>
-  <w:style w:type="character" w:styleId="PlaceholderText">
-    <w:name w:val="Placeholder Text"/>
-    <w:basedOn w:val="DefaultParagraphFont"/>
-    <w:uiPriority w:val="99"/>
-    <w:semiHidden/>
-    <w:rsid w:val="001B25C6"/>
-    <w:rPr>
-      <w:color w:val="808080"/>
-    </w:rPr>
-  </w:style>
-</w:styles>
-</file>
-
-<file path=word/glossary/webSettings.xml><?xml version="1.0" encoding="utf-8"?>
-<w:webSettings xmlns:mc="http://schemas.openxmlformats.org/markup-compatibility/2006" xmlns:r="http://schemas.openxmlformats.org/officeDocument/2006/relationships" xmlns:w="http://schemas.openxmlformats.org/wordprocessingml/2006/main" xmlns:w14="http://schemas.microsoft.com/office/word/2010/wordml" mc:Ignorable="w14">
-  <w:optimizeForBrowser/>
-  <w:allowPNG/>
-</w:webSettings>
-</file>
-
 <file path=word/theme/theme1.xml><?xml version="1.0" encoding="utf-8"?>
 <a:theme xmlns:a="http://schemas.openxmlformats.org/drawingml/2006/main" name="Office Theme">
   <a:themeElements>
@@ -13056,7 +13085,7 @@
 </file>
 
 <file path=customXml/itemProps1.xml><?xml version="1.0" encoding="utf-8"?>
-<ds:datastoreItem xmlns:ds="http://schemas.openxmlformats.org/officeDocument/2006/customXml" ds:itemID="{F88D969A-AEE8-412B-8038-9D293CD8D95E}">
+<ds:datastoreItem xmlns:ds="http://schemas.openxmlformats.org/officeDocument/2006/customXml" ds:itemID="{24D27B0B-D3B6-489C-A4D9-D98CDBEBEAA7}">
   <ds:schemaRefs>
     <ds:schemaRef ds:uri="http://schemas.openxmlformats.org/officeDocument/2006/bibliography"/>
   </ds:schemaRefs>

</xml_diff>

<commit_message>
Revisiting hw 3.8 for LiBr-H2O specific heat.
</commit_message>
<xml_diff>
--- a/doc/Solutions to Exercises from Absorption Chillers and Heat Pumps - Chap 3.docx
+++ b/doc/Solutions to Exercises from Absorption Chillers and Heat Pumps - Chap 3.docx
@@ -11032,7 +11032,397 @@
     </w:p>
     <w:p>
       <w:r>
-        <w:t>The requested function is already included in the available library functions for aqueous lithium bromide. For ammonia-water mixtures, it is simplest to use the form of equation 3.44 directly. We can use a simple forward difference formula for the derivative wrt temperature.</w:t>
+        <w:t>For ammonia-water mixtures, it is simplest to use the form of equation 3.44 directly. We can use a simple forward difference formula for the derivative wrt temperature.</w:t>
+      </w:r>
+    </w:p>
+    <w:p>
+      <w:r>
+        <w:t>For lithium bromide in water, the requested function for the liquid phase only is included in the available library functio</w:t>
+      </w:r>
+      <w:r>
+        <w:t xml:space="preserve">ns for aqueous lithium bromide. </w:t>
+      </w:r>
+      <w:r>
+        <w:t xml:space="preserve">For a two-phase mixture, </w:t>
+      </w:r>
+      <w:r>
+        <w:t xml:space="preserve">defining specific heat is complicated by the </w:t>
+      </w:r>
+      <w:r>
+        <w:t xml:space="preserve">fact that there is not a unique </w:t>
+      </w:r>
+      <w:r>
+        <w:t>pressure. In the vapor phase, pressure and temperature are related by the saturation curve.</w:t>
+      </w:r>
+      <w:r>
+        <w:t xml:space="preserve"> Therefore we need to choose which pressure to apply in the definition, and so it makes sense to use the pressure in the liquid phase, since then the state is fully defined and free in temperature </w:t>
+      </w:r>
+      <m:oMath>
+        <m:r>
+          <w:rPr>
+            <w:rFonts w:ascii="Cambria Math" w:hAnsi="Cambria Math"/>
+          </w:rPr>
+          <m:t>T</m:t>
+        </m:r>
+      </m:oMath>
+      <w:r>
+        <w:t xml:space="preserve">, pressure </w:t>
+      </w:r>
+      <m:oMath>
+        <m:r>
+          <w:rPr>
+            <w:rFonts w:ascii="Cambria Math" w:hAnsi="Cambria Math"/>
+          </w:rPr>
+          <m:t>P</m:t>
+        </m:r>
+      </m:oMath>
+      <w:r>
+        <w:t>, and</w:t>
+      </w:r>
+      <w:r>
+        <w:t xml:space="preserve"> overall LiBr mass fraction</w:t>
+      </w:r>
+      <w:r>
+        <w:t xml:space="preserve"> </w:t>
+      </w:r>
+      <m:oMath>
+        <m:r>
+          <w:rPr>
+            <w:rFonts w:ascii="Cambria Math" w:hAnsi="Cambria Math"/>
+          </w:rPr>
+          <m:t>z</m:t>
+        </m:r>
+      </m:oMath>
+      <w:r>
+        <w:t>.</w:t>
+      </w:r>
+      <w:r>
+        <w:t xml:space="preserve"> But w</w:t>
+      </w:r>
+      <w:r>
+        <w:t xml:space="preserve">e can </w:t>
+      </w:r>
+      <w:r>
+        <w:t xml:space="preserve">try to </w:t>
+      </w:r>
+      <w:r>
+        <w:t>calculate as follows.</w:t>
+      </w:r>
+      <w:r>
+        <w:t xml:space="preserve"> We have the following functions of enthalpy, pressure and overall composition:</w:t>
+      </w:r>
+    </w:p>
+    <w:p>
+      <m:oMathPara>
+        <m:oMath>
+          <m:r>
+            <w:rPr>
+              <w:rFonts w:ascii="Cambria Math" w:hAnsi="Cambria Math"/>
+            </w:rPr>
+            <m:t>Q</m:t>
+          </m:r>
+          <m:d>
+            <m:dPr>
+              <m:ctrlPr>
+                <w:rPr>
+                  <w:rFonts w:ascii="Cambria Math" w:hAnsi="Cambria Math"/>
+                  <w:i/>
+                </w:rPr>
+              </m:ctrlPr>
+            </m:dPr>
+            <m:e>
+              <m:r>
+                <w:rPr>
+                  <w:rFonts w:ascii="Cambria Math" w:hAnsi="Cambria Math"/>
+                </w:rPr>
+                <m:t>h,P,z</m:t>
+              </m:r>
+            </m:e>
+          </m:d>
+          <m:r>
+            <w:rPr>
+              <w:rFonts w:ascii="Cambria Math" w:hAnsi="Cambria Math"/>
+            </w:rPr>
+            <m:t>,T</m:t>
+          </m:r>
+          <m:d>
+            <m:dPr>
+              <m:ctrlPr>
+                <w:rPr>
+                  <w:rFonts w:ascii="Cambria Math" w:hAnsi="Cambria Math"/>
+                  <w:i/>
+                </w:rPr>
+              </m:ctrlPr>
+            </m:dPr>
+            <m:e>
+              <m:r>
+                <w:rPr>
+                  <w:rFonts w:ascii="Cambria Math" w:hAnsi="Cambria Math"/>
+                </w:rPr>
+                <m:t>h,P,z</m:t>
+              </m:r>
+            </m:e>
+          </m:d>
+          <m:r>
+            <w:rPr>
+              <w:rFonts w:ascii="Cambria Math" w:hAnsi="Cambria Math"/>
+            </w:rPr>
+            <m:t>,x(h,P,z)</m:t>
+          </m:r>
+        </m:oMath>
+      </m:oMathPara>
+    </w:p>
+    <w:p>
+      <w:r>
+        <w:t xml:space="preserve">Where </w:t>
+      </w:r>
+      <m:oMath>
+        <m:r>
+          <w:rPr>
+            <w:rFonts w:ascii="Cambria Math" w:hAnsi="Cambria Math"/>
+          </w:rPr>
+          <m:t>Q</m:t>
+        </m:r>
+      </m:oMath>
+      <w:r>
+        <w:t xml:space="preserve"> is vapor quality,</w:t>
+      </w:r>
+      <w:r>
+        <w:t xml:space="preserve"> and </w:t>
+      </w:r>
+      <m:oMath>
+        <m:r>
+          <w:rPr>
+            <w:rFonts w:ascii="Cambria Math" w:hAnsi="Cambria Math"/>
+          </w:rPr>
+          <m:t>x</m:t>
+        </m:r>
+      </m:oMath>
+      <w:r>
+        <w:t xml:space="preserve"> is LiBr mass fraction of the liquid phase. The function for temperature is equivalent to a statement of a function for enthalpy,</w:t>
+      </w:r>
+    </w:p>
+    <w:p>
+      <m:oMathPara>
+        <m:oMath>
+          <m:r>
+            <w:rPr>
+              <w:rFonts w:ascii="Cambria Math" w:hAnsi="Cambria Math"/>
+            </w:rPr>
+            <m:t>h</m:t>
+          </m:r>
+          <m:d>
+            <m:dPr>
+              <m:ctrlPr>
+                <w:rPr>
+                  <w:rFonts w:ascii="Cambria Math" w:hAnsi="Cambria Math"/>
+                  <w:i/>
+                </w:rPr>
+              </m:ctrlPr>
+            </m:dPr>
+            <m:e>
+              <m:r>
+                <w:rPr>
+                  <w:rFonts w:ascii="Cambria Math" w:hAnsi="Cambria Math"/>
+                </w:rPr>
+                <m:t>T,P,z</m:t>
+              </m:r>
+            </m:e>
+          </m:d>
+        </m:oMath>
+      </m:oMathPara>
+    </w:p>
+    <w:p>
+      <w:r>
+        <w:t>Therefore</w:t>
+      </w:r>
+    </w:p>
+    <w:p>
+      <m:oMathPara>
+        <m:oMath>
+          <m:sSub>
+            <m:sSubPr>
+              <m:ctrlPr>
+                <w:rPr>
+                  <w:rFonts w:ascii="Cambria Math" w:hAnsi="Cambria Math"/>
+                  <w:i/>
+                </w:rPr>
+              </m:ctrlPr>
+            </m:sSubPr>
+            <m:e>
+              <m:r>
+                <w:rPr>
+                  <w:rFonts w:ascii="Cambria Math" w:hAnsi="Cambria Math"/>
+                </w:rPr>
+                <m:t>c</m:t>
+              </m:r>
+            </m:e>
+            <m:sub>
+              <m:r>
+                <w:rPr>
+                  <w:rFonts w:ascii="Cambria Math" w:hAnsi="Cambria Math"/>
+                </w:rPr>
+                <m:t>p</m:t>
+              </m:r>
+            </m:sub>
+          </m:sSub>
+          <m:r>
+            <w:rPr>
+              <w:rFonts w:ascii="Cambria Math" w:hAnsi="Cambria Math"/>
+            </w:rPr>
+            <m:t>=</m:t>
+          </m:r>
+          <m:sSub>
+            <m:sSubPr>
+              <m:ctrlPr>
+                <w:rPr>
+                  <w:rFonts w:ascii="Cambria Math" w:hAnsi="Cambria Math"/>
+                  <w:i/>
+                </w:rPr>
+              </m:ctrlPr>
+            </m:sSubPr>
+            <m:e>
+              <m:d>
+                <m:dPr>
+                  <m:ctrlPr>
+                    <w:rPr>
+                      <w:rFonts w:ascii="Cambria Math" w:hAnsi="Cambria Math"/>
+                      <w:i/>
+                    </w:rPr>
+                  </m:ctrlPr>
+                </m:dPr>
+                <m:e>
+                  <m:f>
+                    <m:fPr>
+                      <m:ctrlPr>
+                        <w:rPr>
+                          <w:rFonts w:ascii="Cambria Math" w:hAnsi="Cambria Math"/>
+                          <w:i/>
+                        </w:rPr>
+                      </m:ctrlPr>
+                    </m:fPr>
+                    <m:num>
+                      <m:r>
+                        <w:rPr>
+                          <w:rFonts w:ascii="Cambria Math" w:hAnsi="Cambria Math"/>
+                        </w:rPr>
+                        <m:t>∂h</m:t>
+                      </m:r>
+                    </m:num>
+                    <m:den>
+                      <m:r>
+                        <w:rPr>
+                          <w:rFonts w:ascii="Cambria Math" w:hAnsi="Cambria Math"/>
+                        </w:rPr>
+                        <m:t>∂T</m:t>
+                      </m:r>
+                    </m:den>
+                  </m:f>
+                </m:e>
+              </m:d>
+            </m:e>
+            <m:sub>
+              <m:r>
+                <w:rPr>
+                  <w:rFonts w:ascii="Cambria Math" w:hAnsi="Cambria Math"/>
+                </w:rPr>
+                <m:t>P,z</m:t>
+              </m:r>
+            </m:sub>
+          </m:sSub>
+          <m:r>
+            <w:rPr>
+              <w:rFonts w:ascii="Cambria Math" w:hAnsi="Cambria Math"/>
+            </w:rPr>
+            <m:t>=1/</m:t>
+          </m:r>
+          <m:sSub>
+            <m:sSubPr>
+              <m:ctrlPr>
+                <w:rPr>
+                  <w:rFonts w:ascii="Cambria Math" w:hAnsi="Cambria Math"/>
+                  <w:i/>
+                </w:rPr>
+              </m:ctrlPr>
+            </m:sSubPr>
+            <m:e>
+              <m:d>
+                <m:dPr>
+                  <m:ctrlPr>
+                    <w:rPr>
+                      <w:rFonts w:ascii="Cambria Math" w:hAnsi="Cambria Math"/>
+                      <w:i/>
+                    </w:rPr>
+                  </m:ctrlPr>
+                </m:dPr>
+                <m:e>
+                  <m:f>
+                    <m:fPr>
+                      <m:ctrlPr>
+                        <w:rPr>
+                          <w:rFonts w:ascii="Cambria Math" w:hAnsi="Cambria Math"/>
+                          <w:i/>
+                        </w:rPr>
+                      </m:ctrlPr>
+                    </m:fPr>
+                    <m:num>
+                      <m:r>
+                        <w:rPr>
+                          <w:rFonts w:ascii="Cambria Math" w:hAnsi="Cambria Math"/>
+                        </w:rPr>
+                        <m:t>∂</m:t>
+                      </m:r>
+                      <m:r>
+                        <w:rPr>
+                          <w:rFonts w:ascii="Cambria Math" w:hAnsi="Cambria Math"/>
+                        </w:rPr>
+                        <m:t>T</m:t>
+                      </m:r>
+                    </m:num>
+                    <m:den>
+                      <m:r>
+                        <w:rPr>
+                          <w:rFonts w:ascii="Cambria Math" w:hAnsi="Cambria Math"/>
+                        </w:rPr>
+                        <m:t>∂</m:t>
+                      </m:r>
+                      <m:r>
+                        <w:rPr>
+                          <w:rFonts w:ascii="Cambria Math" w:hAnsi="Cambria Math"/>
+                        </w:rPr>
+                        <m:t>h</m:t>
+                      </m:r>
+                    </m:den>
+                  </m:f>
+                </m:e>
+              </m:d>
+            </m:e>
+            <m:sub>
+              <m:r>
+                <w:rPr>
+                  <w:rFonts w:ascii="Cambria Math" w:hAnsi="Cambria Math"/>
+                </w:rPr>
+                <m:t>P,z</m:t>
+              </m:r>
+            </m:sub>
+          </m:sSub>
+          <m:r>
+            <w:rPr>
+              <w:rFonts w:ascii="Cambria Math" w:hAnsi="Cambria Math"/>
+            </w:rPr>
+            <m:t>,</m:t>
+          </m:r>
+        </m:oMath>
+      </m:oMathPara>
+    </w:p>
+    <w:p>
+      <w:r>
+        <w:t>Which can be approximated</w:t>
+      </w:r>
+      <w:bookmarkStart w:id="0" w:name="_GoBack"/>
+      <w:bookmarkEnd w:id="0"/>
+      <w:r>
+        <w:t xml:space="preserve"> numerically using a forward finite difference formula.</w:t>
       </w:r>
     </w:p>
     <w:p>
@@ -11040,6 +11430,7 @@
         <w:pStyle w:val="Heading2"/>
       </w:pPr>
       <w:r>
+        <w:lastRenderedPageBreak/>
         <w:t>3.9</w:t>
       </w:r>
       <w:r>
@@ -11057,7 +11448,13 @@
         <w:t>First identify which</w:t>
       </w:r>
       <w:r>
-        <w:t xml:space="preserve"> mass fracti</w:t>
+        <w:t xml:space="preserve"> </w:t>
+      </w:r>
+      <w:r>
+        <w:t xml:space="preserve">liquid </w:t>
+      </w:r>
+      <w:r>
+        <w:t>mass fracti</w:t>
       </w:r>
       <w:r>
         <w:t>on corresponds to this pressure, then use existing routines.</w:t>
@@ -11151,6 +11548,7 @@
         </w:tc>
       </w:tr>
     </w:tbl>
+    <w:p/>
     <w:p>
       <w:r>
         <w:t>Again, by equation 3.58, the chemical potential in the vapor phase must be the same, despite that there is no LiBr present in that phase.</w:t>
@@ -11277,13 +11675,7 @@
                 <w:rPr>
                   <w:rFonts w:ascii="Cambria Math" w:hAnsi="Cambria Math"/>
                 </w:rPr>
-                <m:t>v-</m:t>
-              </m:r>
-              <m:r>
-                <w:rPr>
-                  <w:rFonts w:ascii="Cambria Math" w:hAnsi="Cambria Math"/>
-                </w:rPr>
-                <m:t>T</m:t>
+                <m:t>v-T</m:t>
               </m:r>
               <m:sSub>
                 <m:sSubPr>
@@ -11343,8 +11735,6 @@
                   </m:r>
                 </m:sub>
               </m:sSub>
-              <w:bookmarkStart w:id="0" w:name="_GoBack"/>
-              <w:bookmarkEnd w:id="0"/>
             </m:e>
           </m:d>
           <m:r>
@@ -11363,7 +11753,6 @@
             <w:rPr>
               <w:rFonts w:ascii="Cambria Math" w:hAnsi="Cambria Math"/>
             </w:rPr>
-            <w:lastRenderedPageBreak/>
             <m:t>b=</m:t>
           </m:r>
           <m:sSub>
@@ -11408,13 +11797,7 @@
                         <w:rPr>
                           <w:rFonts w:ascii="Cambria Math" w:hAnsi="Cambria Math"/>
                         </w:rPr>
-                        <m:t>∂</m:t>
-                      </m:r>
-                      <m:r>
-                        <w:rPr>
-                          <w:rFonts w:ascii="Cambria Math" w:hAnsi="Cambria Math"/>
-                        </w:rPr>
-                        <m:t>T</m:t>
+                        <m:t>∂T</m:t>
                       </m:r>
                     </m:den>
                   </m:f>
@@ -11494,7 +11877,7 @@
     </w:p>
     <w:p>
       <w:r>
-        <w:t>Some results</w:t>
+        <w:t>Before we begin, it appears there is a need for a new function. In the previous exercise 3.9, we computed the lithium bromide mass fraction of the liquid phase. We can use this information to compute the quality and thus the enthalpy.</w:t>
       </w:r>
     </w:p>
     <w:p>
@@ -11550,6 +11933,7 @@
         <w:pStyle w:val="Heading2"/>
       </w:pPr>
       <w:r>
+        <w:lastRenderedPageBreak/>
         <w:t>3.15 Pressure-temperature-mass fraction for ammonia/water</w:t>
       </w:r>
       <w:r>
@@ -12857,9 +13241,8 @@
     <w:compatSetting w:name="doNotFlipMirrorIndents" w:uri="http://schemas.microsoft.com/office/word" w:val="1"/>
   </w:compat>
   <w:rsids>
-    <w:rsidRoot w:val="00445354"/>
-    <w:rsid w:val="001E56DD"/>
-    <w:rsid w:val="00445354"/>
+    <w:rsidRoot w:val="000B19E8"/>
+    <w:rsid w:val="000B19E8"/>
   </w:rsids>
   <m:mathPr>
     <m:mathFont m:val="Cambria Math"/>
@@ -13073,7 +13456,7 @@
     <w:basedOn w:val="DefaultParagraphFont"/>
     <w:uiPriority w:val="99"/>
     <w:semiHidden/>
-    <w:rsid w:val="00445354"/>
+    <w:rsid w:val="000B19E8"/>
     <w:rPr>
       <w:color w:val="808080"/>
     </w:rPr>
@@ -13273,7 +13656,7 @@
     <w:basedOn w:val="DefaultParagraphFont"/>
     <w:uiPriority w:val="99"/>
     <w:semiHidden/>
-    <w:rsid w:val="00445354"/>
+    <w:rsid w:val="000B19E8"/>
     <w:rPr>
       <w:color w:val="808080"/>
     </w:rPr>
@@ -13624,7 +14007,7 @@
 </file>
 
 <file path=customXml/itemProps1.xml><?xml version="1.0" encoding="utf-8"?>
-<ds:datastoreItem xmlns:ds="http://schemas.openxmlformats.org/officeDocument/2006/customXml" ds:itemID="{038ADF38-8E81-4EBC-B2EA-B0934C6F9412}">
+<ds:datastoreItem xmlns:ds="http://schemas.openxmlformats.org/officeDocument/2006/customXml" ds:itemID="{BF950355-B5A5-4F81-B0C3-10CF4F7F758C}">
   <ds:schemaRefs>
     <ds:schemaRef ds:uri="http://schemas.openxmlformats.org/officeDocument/2006/bibliography"/>
   </ds:schemaRefs>

</xml_diff>